<commit_message>
Algorithms Course Notes - Continued
This commit contains an updated version of the Algorithms course notes Word Document that now includes proofs for greedy and dynamic programming algorithms (see annotated proofs in the Proofs folder of this repository).
</commit_message>
<xml_diff>
--- a/Graphs/AlgorithmsCourseNotes.docx
+++ b/Graphs/AlgorithmsCourseNotes.docx
@@ -458,7 +458,7 @@
           <v:shape id="_x0000_i1025" type="#_x0000_t75" style="width:156.75pt;height:45pt" o:ole="">
             <v:imagedata r:id="rId8" o:title=""/>
           </v:shape>
-          <o:OLEObject Type="Embed" ProgID="Package" ShapeID="_x0000_i1025" DrawAspect="Content" ObjectID="_1787331243" r:id="rId9"/>
+          <o:OLEObject Type="Embed" ProgID="Package" ShapeID="_x0000_i1025" DrawAspect="Content" ObjectID="_1787936621" r:id="rId9"/>
         </w:object>
       </w:r>
     </w:p>
@@ -561,7 +561,7 @@
           <v:shape id="_x0000_i1026" type="#_x0000_t75" style="width:158.25pt;height:45pt" o:ole="">
             <v:imagedata r:id="rId11" o:title=""/>
           </v:shape>
-          <o:OLEObject Type="Embed" ProgID="Package" ShapeID="_x0000_i1026" DrawAspect="Content" ObjectID="_1787331244" r:id="rId12"/>
+          <o:OLEObject Type="Embed" ProgID="Package" ShapeID="_x0000_i1026" DrawAspect="Content" ObjectID="_1787936622" r:id="rId12"/>
         </w:object>
       </w:r>
     </w:p>
@@ -624,8 +624,13 @@
         <w:t xml:space="preserve"> &gt;</w:t>
       </w:r>
       <w:r>
-        <w:t xml:space="preserve"> b^d</w:t>
-      </w:r>
+        <w:t xml:space="preserve"> </w:t>
+      </w:r>
+      <w:proofErr w:type="spellStart"/>
+      <w:r>
+        <w:t>b^d</w:t>
+      </w:r>
+      <w:proofErr w:type="spellEnd"/>
       <w:r>
         <w:t xml:space="preserve"> </w:t>
       </w:r>
@@ -790,7 +795,23 @@
           <w:b/>
           <w:bCs/>
         </w:rPr>
-        <w:t>10^(n / 2) * (ad + cb) + bd</w:t>
+        <w:t xml:space="preserve">10^(n / 2) * (ad + </w:t>
+      </w:r>
+      <w:proofErr w:type="spellStart"/>
+      <w:r>
+        <w:rPr>
+          <w:b/>
+          <w:bCs/>
+        </w:rPr>
+        <w:t>cb</w:t>
+      </w:r>
+      <w:proofErr w:type="spellEnd"/>
+      <w:r>
+        <w:rPr>
+          <w:b/>
+          <w:bCs/>
+        </w:rPr>
+        <w:t>) + bd</w:t>
       </w:r>
     </w:p>
     <w:p>
@@ -826,7 +847,23 @@
           <w:b/>
           <w:bCs/>
         </w:rPr>
-        <w:t>10^(n / 2) * (ad + cb)</w:t>
+        <w:t xml:space="preserve">10^(n / 2) * (ad + </w:t>
+      </w:r>
+      <w:proofErr w:type="spellStart"/>
+      <w:r>
+        <w:rPr>
+          <w:b/>
+          <w:bCs/>
+        </w:rPr>
+        <w:t>cb</w:t>
+      </w:r>
+      <w:proofErr w:type="spellEnd"/>
+      <w:r>
+        <w:rPr>
+          <w:b/>
+          <w:bCs/>
+        </w:rPr>
+        <w:t>)</w:t>
       </w:r>
       <w:r>
         <w:t xml:space="preserve"> ) </w:t>
@@ -872,7 +909,23 @@
           <w:b/>
           <w:bCs/>
         </w:rPr>
-        <w:t>(a + b) * (c + d) = ac + ad + bc + bd</w:t>
+        <w:t xml:space="preserve">(a + b) * (c + d) = ac + ad + </w:t>
+      </w:r>
+      <w:proofErr w:type="spellStart"/>
+      <w:r>
+        <w:rPr>
+          <w:b/>
+          <w:bCs/>
+        </w:rPr>
+        <w:t>bc</w:t>
+      </w:r>
+      <w:proofErr w:type="spellEnd"/>
+      <w:r>
+        <w:rPr>
+          <w:b/>
+          <w:bCs/>
+        </w:rPr>
+        <w:t xml:space="preserve"> + bd</w:t>
       </w:r>
     </w:p>
     <w:p>
@@ -889,7 +942,23 @@
           <w:b/>
           <w:bCs/>
         </w:rPr>
-        <w:t xml:space="preserve">(ad + cb) = </w:t>
+        <w:t xml:space="preserve">(ad + </w:t>
+      </w:r>
+      <w:proofErr w:type="spellStart"/>
+      <w:r>
+        <w:rPr>
+          <w:b/>
+          <w:bCs/>
+        </w:rPr>
+        <w:t>cb</w:t>
+      </w:r>
+      <w:proofErr w:type="spellEnd"/>
+      <w:r>
+        <w:rPr>
+          <w:b/>
+          <w:bCs/>
+        </w:rPr>
+        <w:t xml:space="preserve">) = </w:t>
       </w:r>
       <w:r>
         <w:rPr>
@@ -969,8 +1038,13 @@
         </w:numPr>
         <w:ind w:left="3240"/>
       </w:pPr>
-      <w:r>
-        <w:t>karatsuba(12, 56) Output: (5 * 100) + (33 - 5 - 12) * 10 + 12  = 672</w:t>
+      <w:proofErr w:type="spellStart"/>
+      <w:r>
+        <w:t>karatsuba</w:t>
+      </w:r>
+      <w:proofErr w:type="spellEnd"/>
+      <w:r>
+        <w:t>(12, 56) Output: (5 * 100) + (33 - 5 - 12) * 10 + 12  = 672</w:t>
       </w:r>
     </w:p>
     <w:p>
@@ -995,8 +1069,13 @@
         </w:numPr>
         <w:ind w:left="3240"/>
       </w:pPr>
-      <w:r>
-        <w:t>karatsuba(1234, 5678)</w:t>
+      <w:proofErr w:type="spellStart"/>
+      <w:r>
+        <w:t>karatsuba</w:t>
+      </w:r>
+      <w:proofErr w:type="spellEnd"/>
+      <w:r>
+        <w:t>(1234, 5678)</w:t>
       </w:r>
     </w:p>
     <w:p>
@@ -1021,8 +1100,13 @@
         </w:numPr>
         <w:ind w:left="3240"/>
       </w:pPr>
-      <w:r>
-        <w:t>karatsuba (46, 134)</w:t>
+      <w:proofErr w:type="spellStart"/>
+      <w:r>
+        <w:t>karatsuba</w:t>
+      </w:r>
+      <w:proofErr w:type="spellEnd"/>
+      <w:r>
+        <w:t xml:space="preserve"> (46, 134)</w:t>
       </w:r>
     </w:p>
     <w:p>
@@ -1629,7 +1713,7 @@
           <v:shape id="_x0000_i1027" type="#_x0000_t75" style="width:114pt;height:45pt" o:ole="">
             <v:imagedata r:id="rId15" o:title=""/>
           </v:shape>
-          <o:OLEObject Type="Embed" ProgID="Package" ShapeID="_x0000_i1027" DrawAspect="Content" ObjectID="_1787331245" r:id="rId16"/>
+          <o:OLEObject Type="Embed" ProgID="Package" ShapeID="_x0000_i1027" DrawAspect="Content" ObjectID="_1787936623" r:id="rId16"/>
         </w:object>
       </w:r>
     </w:p>
@@ -1782,6 +1866,7 @@
           <w:bCs/>
         </w:rPr>
       </w:pPr>
+      <w:proofErr w:type="spellStart"/>
       <w:r>
         <w:rPr>
           <w:b/>
@@ -1790,6 +1875,7 @@
         <w:lastRenderedPageBreak/>
         <w:t>QuickSort</w:t>
       </w:r>
+      <w:proofErr w:type="spellEnd"/>
     </w:p>
     <w:p>
       <w:pPr>
@@ -1831,7 +1917,7 @@
           <v:shape id="_x0000_i1028" type="#_x0000_t75" style="width:131.25pt;height:40.5pt" o:ole="">
             <v:imagedata r:id="rId18" o:title=""/>
           </v:shape>
-          <o:OLEObject Type="Embed" ProgID="Package" ShapeID="_x0000_i1028" DrawAspect="Content" ObjectID="_1787331246" r:id="rId19"/>
+          <o:OLEObject Type="Embed" ProgID="Package" ShapeID="_x0000_i1028" DrawAspect="Content" ObjectID="_1787936624" r:id="rId19"/>
         </w:object>
       </w:r>
     </w:p>
@@ -2280,7 +2366,7 @@
           <v:shape id="_x0000_i1029" type="#_x0000_t75" style="width:114pt;height:45pt" o:ole="">
             <v:imagedata r:id="rId21" o:title=""/>
           </v:shape>
-          <o:OLEObject Type="Embed" ProgID="Package" ShapeID="_x0000_i1029" DrawAspect="Content" ObjectID="_1787331247" r:id="rId22"/>
+          <o:OLEObject Type="Embed" ProgID="Package" ShapeID="_x0000_i1029" DrawAspect="Content" ObjectID="_1787936625" r:id="rId22"/>
         </w:object>
       </w:r>
     </w:p>
@@ -2391,7 +2477,23 @@
           <w:b/>
           <w:bCs/>
         </w:rPr>
-        <w:t>T(n) = a * T(n / b) + O(n^d)</w:t>
+        <w:t>T(n) = a * T(n / b) + O(</w:t>
+      </w:r>
+      <w:proofErr w:type="spellStart"/>
+      <w:r>
+        <w:rPr>
+          <w:b/>
+          <w:bCs/>
+        </w:rPr>
+        <w:t>n^d</w:t>
+      </w:r>
+      <w:proofErr w:type="spellEnd"/>
+      <w:r>
+        <w:rPr>
+          <w:b/>
+          <w:bCs/>
+        </w:rPr>
+        <w:t>)</w:t>
       </w:r>
     </w:p>
     <w:p>
@@ -2538,7 +2640,15 @@
         </w:numPr>
       </w:pPr>
       <w:r>
-        <w:t>A Fast Algorithm is a algorithm whose worse case runtime grows slowly as the input size increases.</w:t>
+        <w:t xml:space="preserve">A Fast Algorithm is </w:t>
+      </w:r>
+      <w:proofErr w:type="spellStart"/>
+      <w:r>
+        <w:t>a</w:t>
+      </w:r>
+      <w:proofErr w:type="spellEnd"/>
+      <w:r>
+        <w:t xml:space="preserve"> algorithm whose worse case runtime grows slowly as the input size increases.</w:t>
       </w:r>
     </w:p>
     <w:p/>
@@ -2750,8 +2860,13 @@
         <w:t xml:space="preserve"> rest of the elements on the left side</w:t>
       </w:r>
       <w:r>
-        <w:t xml:space="preserve"> starting at index i</w:t>
-      </w:r>
+        <w:t xml:space="preserve"> starting at index </w:t>
+      </w:r>
+      <w:proofErr w:type="spellStart"/>
+      <w:r>
+        <w:t>i</w:t>
+      </w:r>
+      <w:proofErr w:type="spellEnd"/>
       <w:r>
         <w:t>.</w:t>
       </w:r>
@@ -2840,8 +2955,13 @@
           <w:numId w:val="11"/>
         </w:numPr>
       </w:pPr>
-      <w:r>
-        <w:t xml:space="preserve">i = </w:t>
+      <w:proofErr w:type="spellStart"/>
+      <w:r>
+        <w:t>i</w:t>
+      </w:r>
+      <w:proofErr w:type="spellEnd"/>
+      <w:r>
+        <w:t xml:space="preserve"> = </w:t>
       </w:r>
       <w:r>
         <w:t>2</w:t>
@@ -3084,7 +3204,7 @@
           <v:shape id="_x0000_i1030" type="#_x0000_t75" style="width:103.5pt;height:45pt" o:ole="">
             <v:imagedata r:id="rId25" o:title=""/>
           </v:shape>
-          <o:OLEObject Type="Embed" ProgID="Package" ShapeID="_x0000_i1030" DrawAspect="Content" ObjectID="_1787331248" r:id="rId26"/>
+          <o:OLEObject Type="Embed" ProgID="Package" ShapeID="_x0000_i1030" DrawAspect="Content" ObjectID="_1787936626" r:id="rId26"/>
         </w:object>
       </w:r>
     </w:p>
@@ -3870,7 +3990,7 @@
           <v:shape id="_x0000_i1031" type="#_x0000_t75" style="width:222pt;height:30pt" o:ole="">
             <v:imagedata r:id="rId32" o:title=""/>
           </v:shape>
-          <o:OLEObject Type="Embed" ProgID="Package" ShapeID="_x0000_i1031" DrawAspect="Content" ObjectID="_1787331249" r:id="rId33"/>
+          <o:OLEObject Type="Embed" ProgID="Package" ShapeID="_x0000_i1031" DrawAspect="Content" ObjectID="_1787936627" r:id="rId33"/>
         </w:object>
       </w:r>
     </w:p>
@@ -4125,7 +4245,7 @@
           <v:shape id="_x0000_i1032" type="#_x0000_t75" style="width:76.5pt;height:48.75pt" o:ole="">
             <v:imagedata r:id="rId35" o:title=""/>
           </v:shape>
-          <o:OLEObject Type="Embed" ProgID="Package" ShapeID="_x0000_i1032" DrawAspect="Icon" ObjectID="_1787331250" r:id="rId36"/>
+          <o:OLEObject Type="Embed" ProgID="Package" ShapeID="_x0000_i1032" DrawAspect="Icon" ObjectID="_1787936628" r:id="rId36"/>
         </w:object>
       </w:r>
     </w:p>
@@ -4346,7 +4466,7 @@
           <v:shape id="_x0000_i1033" type="#_x0000_t75" style="width:76.5pt;height:48.75pt" o:ole="">
             <v:imagedata r:id="rId38" o:title=""/>
           </v:shape>
-          <o:OLEObject Type="Embed" ProgID="Package" ShapeID="_x0000_i1033" DrawAspect="Icon" ObjectID="_1787331251" r:id="rId39"/>
+          <o:OLEObject Type="Embed" ProgID="Package" ShapeID="_x0000_i1033" DrawAspect="Icon" ObjectID="_1787936629" r:id="rId39"/>
         </w:object>
       </w:r>
     </w:p>
@@ -4483,7 +4603,7 @@
           <v:shape id="_x0000_i1034" type="#_x0000_t75" style="width:76.5pt;height:48.75pt" o:ole="">
             <v:imagedata r:id="rId41" o:title=""/>
           </v:shape>
-          <o:OLEObject Type="Embed" ProgID="Package" ShapeID="_x0000_i1034" DrawAspect="Icon" ObjectID="_1787331252" r:id="rId42"/>
+          <o:OLEObject Type="Embed" ProgID="Package" ShapeID="_x0000_i1034" DrawAspect="Icon" ObjectID="_1787936630" r:id="rId42"/>
         </w:object>
       </w:r>
     </w:p>
@@ -4642,7 +4762,7 @@
           <v:shape id="_x0000_i1035" type="#_x0000_t75" style="width:76.5pt;height:48.75pt" o:ole="">
             <v:imagedata r:id="rId44" o:title=""/>
           </v:shape>
-          <o:OLEObject Type="Embed" ProgID="Package" ShapeID="_x0000_i1035" DrawAspect="Icon" ObjectID="_1787331253" r:id="rId45"/>
+          <o:OLEObject Type="Embed" ProgID="Package" ShapeID="_x0000_i1035" DrawAspect="Icon" ObjectID="_1787936631" r:id="rId45"/>
         </w:object>
       </w:r>
     </w:p>
@@ -4783,7 +4903,7 @@
           <v:shape id="_x0000_i1036" type="#_x0000_t75" style="width:76.5pt;height:48.75pt" o:ole="">
             <v:imagedata r:id="rId47" o:title=""/>
           </v:shape>
-          <o:OLEObject Type="Embed" ProgID="Package" ShapeID="_x0000_i1036" DrawAspect="Icon" ObjectID="_1787331254" r:id="rId48"/>
+          <o:OLEObject Type="Embed" ProgID="Package" ShapeID="_x0000_i1036" DrawAspect="Icon" ObjectID="_1787936632" r:id="rId48"/>
         </w:object>
       </w:r>
     </w:p>
@@ -4969,7 +5089,7 @@
           <v:shape id="_x0000_i1037" type="#_x0000_t75" style="width:76.5pt;height:48.75pt" o:ole="">
             <v:imagedata r:id="rId50" o:title=""/>
           </v:shape>
-          <o:OLEObject Type="Embed" ProgID="Package" ShapeID="_x0000_i1037" DrawAspect="Icon" ObjectID="_1787331255" r:id="rId51"/>
+          <o:OLEObject Type="Embed" ProgID="Package" ShapeID="_x0000_i1037" DrawAspect="Icon" ObjectID="_1787936633" r:id="rId51"/>
         </w:object>
       </w:r>
     </w:p>
@@ -4982,11 +5102,19 @@
         </w:numPr>
       </w:pPr>
       <w:hyperlink r:id="rId52" w:history="1">
+        <w:proofErr w:type="spellStart"/>
         <w:r>
           <w:rPr>
             <w:rStyle w:val="Hyperlink"/>
           </w:rPr>
-          <w:t>SCCcorrect.dvi (mcgill.ca)</w:t>
+          <w:t>SCCcorrect.dvi</w:t>
+        </w:r>
+        <w:proofErr w:type="spellEnd"/>
+        <w:r>
+          <w:rPr>
+            <w:rStyle w:val="Hyperlink"/>
+          </w:rPr>
+          <w:t xml:space="preserve"> (mcgill.ca)</w:t>
         </w:r>
       </w:hyperlink>
     </w:p>
@@ -5064,7 +5192,7 @@
           <v:shape id="_x0000_i1038" type="#_x0000_t75" style="width:76.5pt;height:48.75pt" o:ole="">
             <v:imagedata r:id="rId53" o:title=""/>
           </v:shape>
-          <o:OLEObject Type="Embed" ProgID="Package" ShapeID="_x0000_i1038" DrawAspect="Icon" ObjectID="_1787331256" r:id="rId54"/>
+          <o:OLEObject Type="Embed" ProgID="Package" ShapeID="_x0000_i1038" DrawAspect="Icon" ObjectID="_1787936634" r:id="rId54"/>
         </w:object>
       </w:r>
     </w:p>
@@ -5689,13 +5817,23 @@
           <w:u w:val="single"/>
         </w:rPr>
       </w:pPr>
+      <w:proofErr w:type="spellStart"/>
       <w:r>
         <w:rPr>
           <w:b/>
           <w:bCs/>
           <w:u w:val="single"/>
         </w:rPr>
-        <w:t xml:space="preserve">HashTables </w:t>
+        <w:t>HashTables</w:t>
+      </w:r>
+      <w:proofErr w:type="spellEnd"/>
+      <w:r>
+        <w:rPr>
+          <w:b/>
+          <w:bCs/>
+          <w:u w:val="single"/>
+        </w:rPr>
+        <w:t xml:space="preserve"> </w:t>
       </w:r>
     </w:p>
     <w:p>
@@ -6363,7 +6501,10 @@
     </w:p>
     <w:p>
       <w:r>
-        <w:t>The Exchange Argument</w:t>
+        <w:t xml:space="preserve">The Exchange </w:t>
+      </w:r>
+      <w:r>
+        <w:t>Argument</w:t>
       </w:r>
     </w:p>
     <w:p>
@@ -6387,7 +6528,16 @@
         </w:numPr>
       </w:pPr>
       <w:r>
-        <w:t>???</w:t>
+        <w:object w:dxaOrig="1543" w:dyaOrig="991" w14:anchorId="65D1FDF9">
+          <v:shape id="_x0000_i1039" type="#_x0000_t75" style="width:77.25pt;height:49.5pt" o:ole="">
+            <v:imagedata r:id="rId65" o:title=""/>
+          </v:shape>
+          <o:OLEObject Type="Link" ProgID="htmlfile" ShapeID="_x0000_i1039" DrawAspect="Icon" r:id="rId66" UpdateMode="Always">
+            <o:LinkType>EnhancedMetaFile</o:LinkType>
+            <o:LockedField>false</o:LockedField>
+            <o:FieldCodes>\f 0</o:FieldCodes>
+          </o:OLEObject>
+        </w:object>
       </w:r>
     </w:p>
     <w:p>
@@ -6440,7 +6590,28 @@
         </w:numPr>
       </w:pPr>
       <w:r>
-        <w:t>???</w:t>
+        <w:object w:dxaOrig="1543" w:dyaOrig="991" w14:anchorId="3C14585E">
+          <v:shape id="_x0000_i1040" type="#_x0000_t75" style="width:77.25pt;height:49.5pt" o:ole="">
+            <v:imagedata r:id="rId67" o:title=""/>
+          </v:shape>
+          <o:OLEObject Type="Link" ProgID="htmlfile" ShapeID="_x0000_i1040" DrawAspect="Icon" r:id="rId68" UpdateMode="Always">
+            <o:LinkType>EnhancedMetaFile</o:LinkType>
+            <o:LockedField>false</o:LockedField>
+            <o:FieldCodes>\f 0</o:FieldCodes>
+          </o:OLEObject>
+        </w:object>
+      </w:r>
+    </w:p>
+    <w:p>
+      <w:pPr>
+        <w:pStyle w:val="ListParagraph"/>
+        <w:numPr>
+          <w:ilvl w:val="0"/>
+          <w:numId w:val="25"/>
+        </w:numPr>
+      </w:pPr>
+      <w:r>
+        <w:t>Efficiency</w:t>
       </w:r>
     </w:p>
     <w:p>
@@ -6452,7 +6623,7 @@
         </w:numPr>
       </w:pPr>
       <w:r>
-        <w:t>See Microsoft pdf</w:t>
+        <w:t>O(N*Log(N))</w:t>
       </w:r>
     </w:p>
     <w:p>
@@ -6464,7 +6635,7 @@
         </w:numPr>
       </w:pPr>
       <w:r>
-        <w:t>Efficiency</w:t>
+        <w:t>Outstanding questions</w:t>
       </w:r>
     </w:p>
     <w:p>
@@ -6476,19 +6647,7 @@
         </w:numPr>
       </w:pPr>
       <w:r>
-        <w:t>O(N*Log(N))</w:t>
-      </w:r>
-    </w:p>
-    <w:p>
-      <w:pPr>
-        <w:pStyle w:val="ListParagraph"/>
-        <w:numPr>
-          <w:ilvl w:val="0"/>
-          <w:numId w:val="25"/>
-        </w:numPr>
-      </w:pPr>
-      <w:r>
-        <w:t>Outstanding questions</w:t>
+        <w:t>In the proof, why is finding a better path and proving that the path can be improved enough to prove the correctness of the greedy algorithm?</w:t>
       </w:r>
     </w:p>
     <w:p>
@@ -6500,22 +6659,11 @@
         </w:numPr>
       </w:pPr>
       <w:r>
-        <w:t>In the proof, why is finding a better path and proving that the path can be improved enough to prove the correctness of the greedy algorithm?</w:t>
-      </w:r>
-    </w:p>
-    <w:p>
-      <w:pPr>
-        <w:pStyle w:val="ListParagraph"/>
-        <w:numPr>
-          <w:ilvl w:val="1"/>
-          <w:numId w:val="25"/>
-        </w:numPr>
-      </w:pPr>
-      <w:r>
         <w:t>Why are the switched jobs consecutive?</w:t>
       </w:r>
     </w:p>
     <w:p/>
+    <w:p/>
     <w:p>
       <w:pPr>
         <w:rPr>
@@ -6530,6 +6678,7 @@
           <w:bCs/>
           <w:u w:val="single"/>
         </w:rPr>
+        <w:lastRenderedPageBreak/>
         <w:t>Minimum Spanning Trees</w:t>
       </w:r>
     </w:p>
@@ -6559,8 +6708,13 @@
         </w:numPr>
       </w:pPr>
       <w:r>
-        <w:lastRenderedPageBreak/>
-        <w:t xml:space="preserve">This is done by using the steps of the algorithm to prove that of the graph is connected, then the algorithm will produce a spanning tree. </w:t>
+        <w:t xml:space="preserve">This is done by using the steps of the algorithm to prove </w:t>
+      </w:r>
+      <w:r>
+        <w:t>that</w:t>
+      </w:r>
+      <w:r>
+        <w:t xml:space="preserve"> the graph is connected, then the algorithm will produce a spanning tree. </w:t>
       </w:r>
       <w:r>
         <w:t>(Empty Cut Lemma)</w:t>
@@ -6578,7 +6732,13 @@
         <w:t>It also needs to be established that the graph does not produce a cycle</w:t>
       </w:r>
       <w:r>
-        <w:t xml:space="preserve"> (Lonely Cut Correlary)</w:t>
+        <w:t xml:space="preserve"> (Lonely Cut </w:t>
+      </w:r>
+      <w:r>
+        <w:t>Corollary</w:t>
+      </w:r>
+      <w:r>
+        <w:t>)</w:t>
       </w:r>
     </w:p>
     <w:p>
@@ -6646,7 +6806,12 @@
         </w:numPr>
       </w:pPr>
       <w:r>
-        <w:t>???</w:t>
+        <w:object w:dxaOrig="1543" w:dyaOrig="991" w14:anchorId="20CC8758">
+          <v:shape id="_x0000_i1041" type="#_x0000_t75" style="width:77.25pt;height:49.5pt" o:ole="">
+            <v:imagedata r:id="rId69" o:title=""/>
+          </v:shape>
+          <o:OLEObject Type="Embed" ProgID="Package" ShapeID="_x0000_i1041" DrawAspect="Icon" ObjectID="_1787936635" r:id="rId70"/>
+        </w:object>
       </w:r>
     </w:p>
     <w:p>
@@ -6657,7 +6822,7 @@
           <w:numId w:val="34"/>
         </w:numPr>
       </w:pPr>
-      <w:hyperlink r:id="rId65" w:history="1">
+      <w:hyperlink r:id="rId71" w:history="1">
         <w:r>
           <w:rPr>
             <w:rStyle w:val="Hyperlink"/>
@@ -6705,7 +6870,12 @@
         </w:numPr>
       </w:pPr>
       <w:r>
-        <w:t>???</w:t>
+        <w:object w:dxaOrig="1543" w:dyaOrig="991" w14:anchorId="77370C27">
+          <v:shape id="_x0000_i1042" type="#_x0000_t75" style="width:77.25pt;height:49.5pt" o:ole="">
+            <v:imagedata r:id="rId72" o:title=""/>
+          </v:shape>
+          <o:OLEObject Type="Embed" ProgID="Package" ShapeID="_x0000_i1042" DrawAspect="Icon" ObjectID="_1787936636" r:id="rId73"/>
+        </w:object>
       </w:r>
     </w:p>
     <w:p>
@@ -6716,7 +6886,7 @@
           <w:numId w:val="31"/>
         </w:numPr>
       </w:pPr>
-      <w:hyperlink r:id="rId66" w:history="1">
+      <w:hyperlink r:id="rId74" w:history="1">
         <w:r>
           <w:rPr>
             <w:rStyle w:val="Hyperlink"/>
@@ -6797,7 +6967,12 @@
         </w:numPr>
       </w:pPr>
       <w:r>
-        <w:t>???</w:t>
+        <w:object w:dxaOrig="1543" w:dyaOrig="991" w14:anchorId="5DB1D020">
+          <v:shape id="_x0000_i1043" type="#_x0000_t75" style="width:77.25pt;height:49.5pt" o:ole="">
+            <v:imagedata r:id="rId75" o:title=""/>
+          </v:shape>
+          <o:OLEObject Type="Embed" ProgID="Package" ShapeID="_x0000_i1043" DrawAspect="Icon" ObjectID="_1787936637" r:id="rId76"/>
+        </w:object>
       </w:r>
     </w:p>
     <w:p>
@@ -6808,7 +6983,7 @@
           <w:numId w:val="32"/>
         </w:numPr>
       </w:pPr>
-      <w:hyperlink r:id="rId67" w:history="1">
+      <w:hyperlink r:id="rId77" w:history="1">
         <w:r>
           <w:rPr>
             <w:rStyle w:val="Hyperlink"/>
@@ -6826,6 +7001,7 @@
         </w:numPr>
       </w:pPr>
       <w:r>
+        <w:lastRenderedPageBreak/>
         <w:t>Efficiency</w:t>
       </w:r>
     </w:p>
@@ -6847,6 +7023,7 @@
         <w:t xml:space="preserve"> with Union Find, O(V * E) otherwise</w:t>
       </w:r>
     </w:p>
+    <w:p/>
     <w:p>
       <w:pPr>
         <w:rPr>
@@ -6882,6 +7059,28 @@
     </w:p>
     <w:p>
       <w:r>
+        <w:rPr>
+          <w:b/>
+          <w:bCs/>
+        </w:rPr>
+        <w:t>Motivation:</w:t>
+      </w:r>
+      <w:r>
+        <w:t xml:space="preserve"> How can we quickly find out if there is a cycle in a graph?</w:t>
+      </w:r>
+    </w:p>
+    <w:p/>
+    <w:p>
+      <w:r>
+        <w:rPr>
+          <w:b/>
+          <w:bCs/>
+        </w:rPr>
+        <w:t>Operations:</w:t>
+      </w:r>
+    </w:p>
+    <w:p>
+      <w:r>
         <w:t>Find(x)</w:t>
       </w:r>
       <w:r>
@@ -6906,7 +7105,6 @@
     </w:p>
     <w:p>
       <w:r>
-        <w:lastRenderedPageBreak/>
         <w:t>Find Path Compression = After a successful find, change the node</w:t>
       </w:r>
       <w:r>
@@ -7032,18 +7230,6 @@
       </w:pPr>
       <w:r>
         <w:t>Correctness</w:t>
-      </w:r>
-    </w:p>
-    <w:p>
-      <w:pPr>
-        <w:pStyle w:val="ListParagraph"/>
-        <w:numPr>
-          <w:ilvl w:val="1"/>
-          <w:numId w:val="33"/>
-        </w:numPr>
-      </w:pPr>
-      <w:r>
-        <w:t>???</w:t>
       </w:r>
     </w:p>
     <w:p>
@@ -7059,15 +7245,50 @@
           <w:u w:val="none"/>
         </w:rPr>
       </w:pPr>
-      <w:hyperlink r:id="rId68" w:history="1">
+      <w:r>
+        <w:rPr>
+          <w:rStyle w:val="Hyperlink"/>
+          <w:color w:val="auto"/>
+          <w:u w:val="none"/>
+        </w:rPr>
+        <w:object w:dxaOrig="1543" w:dyaOrig="991" w14:anchorId="737D075E">
+          <v:shape id="_x0000_i1044" type="#_x0000_t75" style="width:77.25pt;height:49.5pt" o:ole="">
+            <v:imagedata r:id="rId78" o:title=""/>
+          </v:shape>
+          <o:OLEObject Type="Embed" ProgID="Package" ShapeID="_x0000_i1044" DrawAspect="Icon" ObjectID="_1787936638" r:id="rId79"/>
+        </w:object>
+      </w:r>
+    </w:p>
+    <w:p>
+      <w:pPr>
+        <w:pStyle w:val="ListParagraph"/>
+        <w:numPr>
+          <w:ilvl w:val="1"/>
+          <w:numId w:val="33"/>
+        </w:numPr>
+      </w:pPr>
+      <w:hyperlink r:id="rId80" w:history="1">
         <w:r>
           <w:rPr>
             <w:rStyle w:val="Hyperlink"/>
           </w:rPr>
-          <w:t>https://people.seas.harvard.edu/~cs125/fall16/lec3.pdf</w:t>
+          <w:t>https://www.cs.cmu.edu/~avrim/451f13/lectures/lect0912.pdf</w:t>
         </w:r>
       </w:hyperlink>
     </w:p>
+    <w:p/>
+    <w:p>
+      <w:pPr>
+        <w:pStyle w:val="ListParagraph"/>
+        <w:numPr>
+          <w:ilvl w:val="0"/>
+          <w:numId w:val="33"/>
+        </w:numPr>
+      </w:pPr>
+      <w:r>
+        <w:t xml:space="preserve">Efficiency </w:t>
+      </w:r>
+    </w:p>
     <w:p>
       <w:pPr>
         <w:pStyle w:val="ListParagraph"/>
@@ -7077,19 +7298,31 @@
         </w:numPr>
       </w:pPr>
       <w:r>
-        <w:t>https://www.cs.cmu.edu/~avrim/451f13/lectures/lect0912.pdf</w:t>
-      </w:r>
-    </w:p>
-    <w:p>
-      <w:pPr>
-        <w:pStyle w:val="ListParagraph"/>
-        <w:numPr>
-          <w:ilvl w:val="0"/>
-          <w:numId w:val="33"/>
-        </w:numPr>
-      </w:pPr>
-      <w:r>
-        <w:t xml:space="preserve">Efficiency </w:t>
+        <w:t>Find O(</w:t>
+      </w:r>
+      <w:r>
+        <w:t>1</w:t>
+      </w:r>
+      <w:r>
+        <w:t>), O(</w:t>
+      </w:r>
+      <w:r>
+        <w:t>log(n)</w:t>
+      </w:r>
+      <w:r>
+        <w:t xml:space="preserve">) with </w:t>
+      </w:r>
+      <w:r>
+        <w:t>P</w:t>
+      </w:r>
+      <w:r>
+        <w:t xml:space="preserve">ath </w:t>
+      </w:r>
+      <w:r>
+        <w:t>C</w:t>
+      </w:r>
+      <w:r>
+        <w:t>ompression</w:t>
       </w:r>
     </w:p>
     <w:p>
@@ -7101,7 +7334,64 @@
         </w:numPr>
       </w:pPr>
       <w:r>
-        <w:t>O(V + E) ?</w:t>
+        <w:t>Rank</w:t>
+      </w:r>
+      <w:r>
+        <w:t xml:space="preserve"> </w:t>
+      </w:r>
+      <w:r>
+        <w:t>O(</w:t>
+      </w:r>
+      <w:r>
+        <w:t>1</w:t>
+      </w:r>
+      <w:r>
+        <w:t xml:space="preserve">) </w:t>
+      </w:r>
+      <w:r>
+        <w:sym w:font="Wingdings" w:char="F0E8"/>
+      </w:r>
+      <w:r>
+        <w:t xml:space="preserve"> metadata</w:t>
+      </w:r>
+    </w:p>
+    <w:p>
+      <w:pPr>
+        <w:pStyle w:val="ListParagraph"/>
+        <w:numPr>
+          <w:ilvl w:val="1"/>
+          <w:numId w:val="33"/>
+        </w:numPr>
+      </w:pPr>
+      <w:r>
+        <w:t>Union O(</w:t>
+      </w:r>
+      <w:r>
+        <w:t>L1 + L2</w:t>
+      </w:r>
+      <w:r>
+        <w:t>), O(</w:t>
+      </w:r>
+      <w:r>
+        <w:t>1</w:t>
+      </w:r>
+      <w:r>
+        <w:t>) with</w:t>
+      </w:r>
+      <w:r>
+        <w:t xml:space="preserve"> </w:t>
+      </w:r>
+      <w:r>
+        <w:t>U</w:t>
+      </w:r>
+      <w:r>
+        <w:t xml:space="preserve">nion by </w:t>
+      </w:r>
+      <w:r>
+        <w:t>R</w:t>
+      </w:r>
+      <w:r>
+        <w:t>ank</w:t>
       </w:r>
     </w:p>
     <w:p/>
@@ -7167,7 +7457,6 @@
     </w:p>
     <w:p>
       <w:r>
-        <w:lastRenderedPageBreak/>
         <w:t xml:space="preserve">With a right heavy tree, left branches represent a 0 and right branches represent a 1. </w:t>
       </w:r>
       <w:r>
@@ -7177,7 +7466,6 @@
         <w:t xml:space="preserve">from leaves to root) is a much more efficient way order the codes, to merge the subtrees, and build the tree. </w:t>
       </w:r>
     </w:p>
-    <w:p/>
     <w:p>
       <w:pPr>
         <w:rPr>
@@ -7223,7 +7511,12 @@
         </w:numPr>
       </w:pPr>
       <w:r>
-        <w:t>???</w:t>
+        <w:object w:dxaOrig="1543" w:dyaOrig="991" w14:anchorId="36B9BF8C">
+          <v:shape id="_x0000_i1045" type="#_x0000_t75" style="width:77.25pt;height:49.5pt" o:ole="">
+            <v:imagedata r:id="rId81" o:title=""/>
+          </v:shape>
+          <o:OLEObject Type="Embed" ProgID="Package" ShapeID="_x0000_i1045" DrawAspect="Icon" ObjectID="_1787936639" r:id="rId82"/>
+        </w:object>
       </w:r>
     </w:p>
     <w:p>
@@ -7234,7 +7527,7 @@
           <w:numId w:val="37"/>
         </w:numPr>
       </w:pPr>
-      <w:hyperlink r:id="rId69" w:history="1">
+      <w:hyperlink r:id="rId83" w:history="1">
         <w:r>
           <w:rPr>
             <w:rStyle w:val="Hyperlink"/>
@@ -7264,29 +7557,49 @@
         </w:numPr>
       </w:pPr>
       <w:r>
-        <w:t>???</w:t>
-      </w:r>
-    </w:p>
-    <w:p>
-      <w:r>
-        <w:t>(Just for Fun)</w:t>
-      </w:r>
-    </w:p>
-    <w:p>
-      <w:pPr>
+        <w:t>O(</w:t>
+      </w:r>
+      <w:r>
+        <w:t>N* Log(N)</w:t>
+      </w:r>
+      <w:r>
+        <w:t>)</w:t>
+      </w:r>
+      <w:r>
+        <w:t xml:space="preserve"> for priority queue </w:t>
+      </w:r>
+      <w:proofErr w:type="spellStart"/>
+      <w:r>
+        <w:t>opertions</w:t>
+      </w:r>
+      <w:proofErr w:type="spellEnd"/>
+    </w:p>
+    <w:p/>
+    <w:p/>
+    <w:p>
+      <w:r>
         <w:rPr>
           <w:b/>
           <w:bCs/>
           <w:u w:val="single"/>
         </w:rPr>
-      </w:pPr>
+        <w:t>Edmonds-Karp Algorithm</w:t>
+      </w:r>
       <w:r>
         <w:rPr>
           <w:b/>
           <w:bCs/>
           <w:u w:val="single"/>
         </w:rPr>
-        <w:t>Edmonds-Karp Algorithm</w:t>
+        <w:t xml:space="preserve"> (Ju</w:t>
+      </w:r>
+      <w:r>
+        <w:rPr>
+          <w:b/>
+          <w:bCs/>
+          <w:u w:val="single"/>
+        </w:rPr>
+        <w:t>st for Fun)</w:t>
       </w:r>
     </w:p>
     <w:p>
@@ -7469,7 +7782,6 @@
     </w:p>
     <w:p>
       <w:r>
-        <w:lastRenderedPageBreak/>
         <w:t>Given a graph with</w:t>
       </w:r>
       <w:r>
@@ -7501,7 +7813,12 @@
         </w:numPr>
       </w:pPr>
       <w:r>
-        <w:t xml:space="preserve">?? </w:t>
+        <w:object w:dxaOrig="1543" w:dyaOrig="991" w14:anchorId="4F444F97">
+          <v:shape id="_x0000_i1046" type="#_x0000_t75" style="width:77.25pt;height:49.5pt" o:ole="">
+            <v:imagedata r:id="rId84" o:title=""/>
+          </v:shape>
+          <o:OLEObject Type="Embed" ProgID="Package" ShapeID="_x0000_i1046" DrawAspect="Icon" ObjectID="_1787936640" r:id="rId85"/>
+        </w:object>
       </w:r>
     </w:p>
     <w:p>
@@ -7512,7 +7829,7 @@
           <w:numId w:val="38"/>
         </w:numPr>
       </w:pPr>
-      <w:hyperlink r:id="rId70" w:history="1">
+      <w:hyperlink r:id="rId86" w:history="1">
         <w:r>
           <w:rPr>
             <w:rStyle w:val="Hyperlink"/>
@@ -7545,6 +7862,7 @@
         <w:t>O(V)</w:t>
       </w:r>
     </w:p>
+    <w:p/>
     <w:p>
       <w:pPr>
         <w:rPr>
@@ -7594,6 +7912,7 @@
         </w:numPr>
       </w:pPr>
       <w:r>
+        <w:lastRenderedPageBreak/>
         <w:t>Correctness</w:t>
       </w:r>
     </w:p>
@@ -7606,7 +7925,12 @@
         </w:numPr>
       </w:pPr>
       <w:r>
-        <w:t>???</w:t>
+        <w:object w:dxaOrig="1543" w:dyaOrig="991" w14:anchorId="2B9DD20E">
+          <v:shape id="_x0000_i1047" type="#_x0000_t75" style="width:77.25pt;height:49.5pt" o:ole="">
+            <v:imagedata r:id="rId87" o:title=""/>
+          </v:shape>
+          <o:OLEObject Type="Embed" ProgID="Package" ShapeID="_x0000_i1047" DrawAspect="Icon" ObjectID="_1787936641" r:id="rId88"/>
+        </w:object>
       </w:r>
     </w:p>
     <w:p>
@@ -7617,7 +7941,7 @@
           <w:numId w:val="39"/>
         </w:numPr>
       </w:pPr>
-      <w:hyperlink r:id="rId71" w:history="1">
+      <w:hyperlink r:id="rId89" w:history="1">
         <w:r>
           <w:rPr>
             <w:rStyle w:val="Hyperlink"/>
@@ -7647,7 +7971,15 @@
         </w:numPr>
       </w:pPr>
       <w:r>
-        <w:t>O(nW)</w:t>
+        <w:t>O(</w:t>
+      </w:r>
+      <w:proofErr w:type="spellStart"/>
+      <w:r>
+        <w:t>nW</w:t>
+      </w:r>
+      <w:proofErr w:type="spellEnd"/>
+      <w:r>
+        <w:t>)</w:t>
       </w:r>
     </w:p>
     <w:p>
@@ -7685,7 +8017,7 @@
       <w:r>
         <w:t xml:space="preserve">Reference: </w:t>
       </w:r>
-      <w:hyperlink r:id="rId72" w:history="1">
+      <w:hyperlink r:id="rId90" w:history="1">
         <w:r>
           <w:rPr>
             <w:rStyle w:val="Hyperlink"/>
@@ -7825,7 +8157,7 @@
           <w:u w:val="single"/>
         </w:rPr>
       </w:pPr>
-      <w:hyperlink r:id="rId73" w:history="1">
+      <w:hyperlink r:id="rId91" w:history="1">
         <w:r>
           <w:rPr>
             <w:rStyle w:val="Hyperlink"/>
@@ -7897,14 +8229,24 @@
           <w:bCs/>
           <w:u w:val="single"/>
         </w:rPr>
-        <w:t>Floyd-Warshall</w:t>
-      </w:r>
+        <w:t>Floyd-</w:t>
+      </w:r>
+      <w:proofErr w:type="spellStart"/>
       <w:r>
         <w:rPr>
           <w:b/>
           <w:bCs/>
           <w:u w:val="single"/>
         </w:rPr>
+        <w:t>Warshall</w:t>
+      </w:r>
+      <w:proofErr w:type="spellEnd"/>
+      <w:r>
+        <w:rPr>
+          <w:b/>
+          <w:bCs/>
+          <w:u w:val="single"/>
+        </w:rPr>
         <w:t xml:space="preserve"> – All Pairs Shortest Paths</w:t>
       </w:r>
     </w:p>
@@ -7916,7 +8258,13 @@
         <w:t>have negative edges and APSPs can be computed in cubic time. To perform the same computation with Bellman Ford would take O(V^4)</w:t>
       </w:r>
       <w:r>
-        <w:t xml:space="preserve"> in the worse case. Dijkstra’s would fail on a graph with negative edge weights and it would run in O(V^</w:t>
+        <w:t xml:space="preserve"> in the </w:t>
+      </w:r>
+      <w:r>
+        <w:t>worst case</w:t>
+      </w:r>
+      <w:r>
+        <w:t>. Dijkstra’s would fail on a graph with negative edge weights and it would run in O(V^</w:t>
       </w:r>
       <w:r>
         <w:t xml:space="preserve">3 </w:t>
@@ -7925,13 +8273,27 @@
         <w:t>* Log(V)) time</w:t>
       </w:r>
       <w:r>
-        <w:t xml:space="preserve"> in the worse case. </w:t>
+        <w:t xml:space="preserve"> in the </w:t>
+      </w:r>
+      <w:r>
+        <w:t>worst case</w:t>
+      </w:r>
+      <w:r>
+        <w:t xml:space="preserve">. </w:t>
       </w:r>
     </w:p>
     <w:p/>
     <w:p>
       <w:r>
-        <w:t xml:space="preserve">Floyd-Warshall uses dynamic programming to </w:t>
+        <w:t>Floyd-</w:t>
+      </w:r>
+      <w:proofErr w:type="spellStart"/>
+      <w:r>
+        <w:t>Warshall</w:t>
+      </w:r>
+      <w:proofErr w:type="spellEnd"/>
+      <w:r>
+        <w:t xml:space="preserve"> uses dynamic programming to </w:t>
       </w:r>
       <w:r>
         <w:t>find any path from u to v that goes through any of the other vertices in the graph</w:t>
@@ -7942,7 +8304,15 @@
     </w:p>
     <w:p>
       <w:r>
-        <w:t>To terminate the algorithm it must be that (1) the algorithm has computed all pairs of shortest paths for all (u,v) pairs or (2) the algorithm reports that there is a negative weight cycle</w:t>
+        <w:t>To terminate the algorithm it must be that (1) the algorithm has computed all pairs of shortest paths for all (</w:t>
+      </w:r>
+      <w:proofErr w:type="spellStart"/>
+      <w:r>
+        <w:t>u,v</w:t>
+      </w:r>
+      <w:proofErr w:type="spellEnd"/>
+      <w:r>
+        <w:t>) pairs or (2) the algorithm reports that there is a negative weight cycle</w:t>
       </w:r>
       <w:r>
         <w:t xml:space="preserve"> (</w:t>
@@ -7991,7 +8361,7 @@
           <w:numId w:val="42"/>
         </w:numPr>
       </w:pPr>
-      <w:hyperlink r:id="rId74" w:history="1">
+      <w:hyperlink r:id="rId92" w:history="1">
         <w:r>
           <w:rPr>
             <w:rStyle w:val="Hyperlink"/>
@@ -8069,7 +8439,15 @@
         <w:t xml:space="preserve"> </w:t>
       </w:r>
       <w:r>
-        <w:t>Given a problem with input size n, there is a polynomial time algorithm that solves the problem in O(n^k) time where k is some constant.</w:t>
+        <w:t>Given a problem with input size n, there is a polynomial time algorithm that solves the problem in O(</w:t>
+      </w:r>
+      <w:proofErr w:type="spellStart"/>
+      <w:r>
+        <w:t>n^k</w:t>
+      </w:r>
+      <w:proofErr w:type="spellEnd"/>
+      <w:r>
+        <w:t>) time where k is some constant.</w:t>
       </w:r>
     </w:p>
     <w:p>
@@ -8195,8 +8573,13 @@
         <w:t xml:space="preserve"> Problem A </w:t>
       </w:r>
       <w:r>
-        <w:t>reduces to Problem B iff</w:t>
-      </w:r>
+        <w:t xml:space="preserve">reduces to Problem B </w:t>
+      </w:r>
+      <w:proofErr w:type="spellStart"/>
+      <w:r>
+        <w:t>iff</w:t>
+      </w:r>
+      <w:proofErr w:type="spellEnd"/>
       <w:r>
         <w:t xml:space="preserve"> given a polynomial time solution to Problem B, we can solve Problem A efficiently.</w:t>
       </w:r>
@@ -8276,7 +8659,15 @@
         <w:sym w:font="Wingdings" w:char="F0E8"/>
       </w:r>
       <w:r>
-        <w:t xml:space="preserve"> B allows you to solve A </w:t>
+        <w:t xml:space="preserve"> </w:t>
+      </w:r>
+      <w:proofErr w:type="spellStart"/>
+      <w:r>
+        <w:t>B</w:t>
+      </w:r>
+      <w:proofErr w:type="spellEnd"/>
+      <w:r>
+        <w:t xml:space="preserve"> allows you to solve A </w:t>
       </w:r>
       <w:r>
         <w:sym w:font="Wingdings" w:char="F0E8"/>
@@ -8284,8 +8675,13 @@
       <w:r>
         <w:t xml:space="preserve"> </w:t>
       </w:r>
-      <w:r>
-        <w:t>A &lt;= B</w:t>
+      <w:proofErr w:type="spellStart"/>
+      <w:r>
+        <w:t>A</w:t>
+      </w:r>
+      <w:proofErr w:type="spellEnd"/>
+      <w:r>
+        <w:t xml:space="preserve"> &lt;= B</w:t>
       </w:r>
     </w:p>
     <w:p/>
@@ -9315,6 +9711,9 @@
       <w:r>
         <w:t>Practice problems running the algorithms above</w:t>
       </w:r>
+      <w:r>
+        <w:t xml:space="preserve"> (see the internet)</w:t>
+      </w:r>
     </w:p>
     <w:p>
       <w:pPr>
@@ -9338,6 +9737,30 @@
       </w:pPr>
       <w:r>
         <w:t>Weighted Scheduling</w:t>
+      </w:r>
+    </w:p>
+    <w:p>
+      <w:pPr>
+        <w:pStyle w:val="ListParagraph"/>
+        <w:numPr>
+          <w:ilvl w:val="1"/>
+          <w:numId w:val="44"/>
+        </w:numPr>
+      </w:pPr>
+      <w:r>
+        <w:t>Max Weight Independent Set</w:t>
+      </w:r>
+    </w:p>
+    <w:p>
+      <w:pPr>
+        <w:pStyle w:val="ListParagraph"/>
+        <w:numPr>
+          <w:ilvl w:val="1"/>
+          <w:numId w:val="44"/>
+        </w:numPr>
+      </w:pPr>
+      <w:r>
+        <w:t>Knapsack</w:t>
       </w:r>
     </w:p>
     <w:p>
@@ -9444,9 +9867,24 @@
           <w:ilvl w:val="0"/>
           <w:numId w:val="9"/>
         </w:numPr>
-      </w:pPr>
-      <w:r>
+        <w:rPr>
+          <w:b/>
+          <w:bCs/>
+        </w:rPr>
+      </w:pPr>
+      <w:r>
+        <w:rPr>
+          <w:b/>
+          <w:bCs/>
+        </w:rPr>
         <w:t>Paradigms</w:t>
+      </w:r>
+      <w:r>
+        <w:rPr>
+          <w:b/>
+          <w:bCs/>
+        </w:rPr>
+        <w:t xml:space="preserve"> (And how to prove their correctness)</w:t>
       </w:r>
     </w:p>
     <w:p>
@@ -9465,6 +9903,48 @@
       <w:pPr>
         <w:pStyle w:val="ListParagraph"/>
         <w:numPr>
+          <w:ilvl w:val="2"/>
+          <w:numId w:val="9"/>
+        </w:numPr>
+      </w:pPr>
+      <w:r>
+        <w:t>Induction</w:t>
+      </w:r>
+    </w:p>
+    <w:p>
+      <w:pPr>
+        <w:pStyle w:val="ListParagraph"/>
+        <w:numPr>
+          <w:ilvl w:val="3"/>
+          <w:numId w:val="9"/>
+        </w:numPr>
+      </w:pPr>
+      <w:r>
+        <w:t>Assume subproblems are correct</w:t>
+      </w:r>
+    </w:p>
+    <w:p>
+      <w:pPr>
+        <w:pStyle w:val="ListParagraph"/>
+        <w:numPr>
+          <w:ilvl w:val="3"/>
+          <w:numId w:val="9"/>
+        </w:numPr>
+      </w:pPr>
+      <w:r>
+        <w:t xml:space="preserve">Explore the two or more recursive calls and their implications on the solution to the current problem. (Explicitly define how the solution to smaller subproblems is a solution to the </w:t>
+      </w:r>
+      <w:r>
+        <w:t>main subproblem</w:t>
+      </w:r>
+      <w:r>
+        <w:t>)</w:t>
+      </w:r>
+    </w:p>
+    <w:p>
+      <w:pPr>
+        <w:pStyle w:val="ListParagraph"/>
+        <w:numPr>
           <w:ilvl w:val="1"/>
           <w:numId w:val="9"/>
         </w:numPr>
@@ -9477,6 +9957,87 @@
       <w:pPr>
         <w:pStyle w:val="ListParagraph"/>
         <w:numPr>
+          <w:ilvl w:val="2"/>
+          <w:numId w:val="9"/>
+        </w:numPr>
+      </w:pPr>
+      <w:r>
+        <w:t>Exchange Arguments</w:t>
+      </w:r>
+      <w:r>
+        <w:t xml:space="preserve"> </w:t>
+      </w:r>
+      <w:r>
+        <w:sym w:font="Wingdings" w:char="F0E8"/>
+      </w:r>
+      <w:r>
+        <w:t xml:space="preserve"> Take Greedy solution </w:t>
+      </w:r>
+      <w:r>
+        <w:t xml:space="preserve">G </w:t>
+      </w:r>
+      <w:r>
+        <w:t>and some hypothetical better solution</w:t>
+      </w:r>
+      <w:r>
+        <w:t xml:space="preserve"> O</w:t>
+      </w:r>
+      <w:r>
+        <w:t xml:space="preserve"> such that:</w:t>
+      </w:r>
+    </w:p>
+    <w:p>
+      <w:pPr>
+        <w:pStyle w:val="ListParagraph"/>
+        <w:numPr>
+          <w:ilvl w:val="3"/>
+          <w:numId w:val="9"/>
+        </w:numPr>
+      </w:pPr>
+      <w:r>
+        <w:t>There is a</w:t>
+      </w:r>
+      <w:r>
+        <w:t xml:space="preserve">n element in G that is not in O </w:t>
+      </w:r>
+      <w:r>
+        <w:t>(</w:t>
+      </w:r>
+      <w:r>
+        <w:t>and/or</w:t>
+      </w:r>
+      <w:r>
+        <w:t>?)</w:t>
+      </w:r>
+      <w:r>
+        <w:t xml:space="preserve"> there is a</w:t>
+      </w:r>
+      <w:r>
+        <w:t>n element in O that is not in G.</w:t>
+      </w:r>
+      <w:r>
+        <w:t xml:space="preserve"> OR…</w:t>
+      </w:r>
+    </w:p>
+    <w:p>
+      <w:pPr>
+        <w:pStyle w:val="ListParagraph"/>
+        <w:numPr>
+          <w:ilvl w:val="3"/>
+          <w:numId w:val="9"/>
+        </w:numPr>
+      </w:pPr>
+      <w:r>
+        <w:t xml:space="preserve">There are two consecutive elements in </w:t>
+      </w:r>
+      <w:r>
+        <w:t>O that are in a different order than they are in G (they are the same up until a certain point)</w:t>
+      </w:r>
+    </w:p>
+    <w:p>
+      <w:pPr>
+        <w:pStyle w:val="ListParagraph"/>
+        <w:numPr>
           <w:ilvl w:val="1"/>
           <w:numId w:val="9"/>
         </w:numPr>
@@ -9528,11 +10089,23 @@
           <w:ilvl w:val="0"/>
           <w:numId w:val="9"/>
         </w:numPr>
-      </w:pPr>
-      <w:r>
+        <w:rPr>
+          <w:b/>
+          <w:bCs/>
+        </w:rPr>
+      </w:pPr>
+      <w:r>
+        <w:rPr>
+          <w:b/>
+          <w:bCs/>
+        </w:rPr>
         <w:t>Algorithmic Primitives</w:t>
       </w:r>
       <w:r>
+        <w:rPr>
+          <w:b/>
+          <w:bCs/>
+        </w:rPr>
         <w:t xml:space="preserve"> (4)</w:t>
       </w:r>
     </w:p>
@@ -9612,8 +10185,16 @@
           <w:ilvl w:val="0"/>
           <w:numId w:val="9"/>
         </w:numPr>
-      </w:pPr>
-      <w:r>
+        <w:rPr>
+          <w:b/>
+          <w:bCs/>
+        </w:rPr>
+      </w:pPr>
+      <w:r>
+        <w:rPr>
+          <w:b/>
+          <w:bCs/>
+        </w:rPr>
         <w:t>Big O Notation</w:t>
       </w:r>
     </w:p>
@@ -9660,8 +10241,17 @@
           <w:ilvl w:val="0"/>
           <w:numId w:val="9"/>
         </w:numPr>
-      </w:pPr>
-      <w:r>
+        <w:rPr>
+          <w:b/>
+          <w:bCs/>
+        </w:rPr>
+      </w:pPr>
+      <w:r>
+        <w:rPr>
+          <w:b/>
+          <w:bCs/>
+        </w:rPr>
+        <w:lastRenderedPageBreak/>
         <w:t>Data Structures</w:t>
       </w:r>
     </w:p>
@@ -9756,8 +10346,16 @@
           <w:ilvl w:val="0"/>
           <w:numId w:val="9"/>
         </w:numPr>
-      </w:pPr>
-      <w:r>
+        <w:rPr>
+          <w:b/>
+          <w:bCs/>
+        </w:rPr>
+      </w:pPr>
+      <w:r>
+        <w:rPr>
+          <w:b/>
+          <w:bCs/>
+        </w:rPr>
         <w:t>Algorithmic Techniques</w:t>
       </w:r>
     </w:p>
@@ -9782,7 +10380,6 @@
         </w:numPr>
       </w:pPr>
       <w:r>
-        <w:lastRenderedPageBreak/>
         <w:t>Greedy Algorithms: Make locally optimal choices at each step, hoping for a global optimum. Not always the best, but can be good for certain problems.</w:t>
       </w:r>
     </w:p>
@@ -9797,9 +10394,54 @@
       <w:r>
         <w:t>Dynamic Programming: Store solutions to subproblems to avoid recalculations, trading space for time. Great for problems with overlapping subproblems.</w:t>
       </w:r>
-      <w:r>
-        <w:br/>
-        <w:t>Memoization: Specific kind of dynamic programming where results are cached.</w:t>
+    </w:p>
+    <w:p>
+      <w:pPr>
+        <w:pStyle w:val="ListParagraph"/>
+        <w:numPr>
+          <w:ilvl w:val="2"/>
+          <w:numId w:val="9"/>
+        </w:numPr>
+      </w:pPr>
+      <w:proofErr w:type="spellStart"/>
+      <w:r>
+        <w:t>Memoization</w:t>
+      </w:r>
+      <w:proofErr w:type="spellEnd"/>
+      <w:r>
+        <w:t>: Specific kind of dynamic programming where results are cached.</w:t>
+      </w:r>
+    </w:p>
+    <w:p>
+      <w:pPr>
+        <w:pStyle w:val="ListParagraph"/>
+        <w:numPr>
+          <w:ilvl w:val="2"/>
+          <w:numId w:val="9"/>
+        </w:numPr>
+      </w:pPr>
+      <w:r>
+        <w:t>Backtracking: Explore possible solutions, pruning branches when they can't lead to a solution.</w:t>
+      </w:r>
+    </w:p>
+    <w:p>
+      <w:pPr>
+        <w:pStyle w:val="ListParagraph"/>
+        <w:numPr>
+          <w:ilvl w:val="0"/>
+          <w:numId w:val="9"/>
+        </w:numPr>
+        <w:rPr>
+          <w:b/>
+          <w:bCs/>
+        </w:rPr>
+      </w:pPr>
+      <w:r>
+        <w:rPr>
+          <w:b/>
+          <w:bCs/>
+        </w:rPr>
+        <w:t>Optimization Techniques</w:t>
       </w:r>
     </w:p>
     <w:p>
@@ -9811,7 +10453,55 @@
         </w:numPr>
       </w:pPr>
       <w:r>
-        <w:t>Backtracking: Explore possible solutions, pruning branches when they can't lead to a solution.</w:t>
+        <w:t>Profiling: Use a profiler to pinpoint bottlenecks in your code, focus your optimization efforts accordingly.</w:t>
+      </w:r>
+    </w:p>
+    <w:p>
+      <w:pPr>
+        <w:pStyle w:val="ListParagraph"/>
+        <w:numPr>
+          <w:ilvl w:val="1"/>
+          <w:numId w:val="9"/>
+        </w:numPr>
+      </w:pPr>
+      <w:r>
+        <w:t xml:space="preserve">Caching: Store frequently used results for quicker access. </w:t>
+      </w:r>
+    </w:p>
+    <w:p>
+      <w:pPr>
+        <w:pStyle w:val="ListParagraph"/>
+        <w:numPr>
+          <w:ilvl w:val="1"/>
+          <w:numId w:val="9"/>
+        </w:numPr>
+      </w:pPr>
+      <w:r>
+        <w:t>Pre-calculation:  Compute expensive results beforehand if they'll be reused multiple times.</w:t>
+      </w:r>
+    </w:p>
+    <w:p>
+      <w:pPr>
+        <w:pStyle w:val="ListParagraph"/>
+        <w:numPr>
+          <w:ilvl w:val="1"/>
+          <w:numId w:val="9"/>
+        </w:numPr>
+      </w:pPr>
+      <w:r>
+        <w:t>Avoid nested loops: Nested loops often lead to quadratic (or worse) complexity. Find optimizations where possible.</w:t>
+      </w:r>
+    </w:p>
+    <w:p>
+      <w:pPr>
+        <w:pStyle w:val="ListParagraph"/>
+        <w:numPr>
+          <w:ilvl w:val="1"/>
+          <w:numId w:val="9"/>
+        </w:numPr>
+      </w:pPr>
+      <w:r>
+        <w:t>Bitwise operations: For certain tasks, bit manipulation can be faster than arithmetic operations.</w:t>
       </w:r>
     </w:p>
     <w:p>
@@ -9821,80 +10511,16 @@
           <w:ilvl w:val="0"/>
           <w:numId w:val="9"/>
         </w:numPr>
-      </w:pPr>
-      <w:r>
-        <w:t>Optimization Techniques</w:t>
-      </w:r>
-    </w:p>
-    <w:p>
-      <w:pPr>
-        <w:pStyle w:val="ListParagraph"/>
-        <w:numPr>
-          <w:ilvl w:val="1"/>
-          <w:numId w:val="9"/>
-        </w:numPr>
-      </w:pPr>
-      <w:r>
-        <w:t>Profiling: Use a profiler to pinpoint bottlenecks in your code, focus your optimization efforts accordingly.</w:t>
-      </w:r>
-    </w:p>
-    <w:p>
-      <w:pPr>
-        <w:pStyle w:val="ListParagraph"/>
-        <w:numPr>
-          <w:ilvl w:val="1"/>
-          <w:numId w:val="9"/>
-        </w:numPr>
-      </w:pPr>
-      <w:r>
-        <w:t xml:space="preserve">Caching: Store frequently used results for quicker access. </w:t>
-      </w:r>
-    </w:p>
-    <w:p>
-      <w:pPr>
-        <w:pStyle w:val="ListParagraph"/>
-        <w:numPr>
-          <w:ilvl w:val="1"/>
-          <w:numId w:val="9"/>
-        </w:numPr>
-      </w:pPr>
-      <w:r>
-        <w:t>Pre-calculation:  Compute expensive results beforehand if they'll be reused multiple times.</w:t>
-      </w:r>
-    </w:p>
-    <w:p>
-      <w:pPr>
-        <w:pStyle w:val="ListParagraph"/>
-        <w:numPr>
-          <w:ilvl w:val="1"/>
-          <w:numId w:val="9"/>
-        </w:numPr>
-      </w:pPr>
-      <w:r>
-        <w:t>Avoid nested loops: Nested loops often lead to quadratic (or worse) complexity. Find optimizations where possible.</w:t>
-      </w:r>
-    </w:p>
-    <w:p>
-      <w:pPr>
-        <w:pStyle w:val="ListParagraph"/>
-        <w:numPr>
-          <w:ilvl w:val="1"/>
-          <w:numId w:val="9"/>
-        </w:numPr>
-      </w:pPr>
-      <w:r>
-        <w:t>Bitwise operations: For certain tasks, bit manipulation can be faster than arithmetic operations.</w:t>
-      </w:r>
-    </w:p>
-    <w:p>
-      <w:pPr>
-        <w:pStyle w:val="ListParagraph"/>
-        <w:numPr>
-          <w:ilvl w:val="0"/>
-          <w:numId w:val="9"/>
-        </w:numPr>
-      </w:pPr>
-      <w:r>
+        <w:rPr>
+          <w:b/>
+          <w:bCs/>
+        </w:rPr>
+      </w:pPr>
+      <w:r>
+        <w:rPr>
+          <w:b/>
+          <w:bCs/>
+        </w:rPr>
         <w:t xml:space="preserve"> Space-Time Tradeoffs</w:t>
       </w:r>
     </w:p>
@@ -13934,7 +14560,7 @@
         <w:ind w:left="2160" w:hanging="180"/>
       </w:pPr>
     </w:lvl>
-    <w:lvl w:ilvl="3" w:tplc="0409000F" w:tentative="1">
+    <w:lvl w:ilvl="3" w:tplc="0409000F">
       <w:start w:val="1"/>
       <w:numFmt w:val="decimal"/>
       <w:lvlText w:val="%4."/>

</xml_diff>